<commit_message>
Push Updates & Remove temp files
</commit_message>
<xml_diff>
--- a/Coursework/40205163.docx
+++ b/Coursework/40205163.docx
@@ -365,25 +365,25 @@
         <w:rPr>
           <w:lang w:val="en-GB"/>
         </w:rPr>
-        <w:t xml:space="preserve"> and</w:t>
+        <w:t xml:space="preserve"> and </w:t>
       </w:r>
       <w:r>
         <w:rPr>
           <w:lang w:val="en-GB"/>
         </w:rPr>
-        <w:t xml:space="preserve"> examine the</w:t>
+        <w:t xml:space="preserve">a more in-depth description of the Ontology Elements in </w:t>
       </w:r>
       <w:r>
         <w:rPr>
           <w:lang w:val="en-GB"/>
         </w:rPr>
-        <w:t xml:space="preserve"> ontological elements</w:t>
+        <w:t>Appendix B</w:t>
       </w:r>
       <w:r>
         <w:rPr>
           <w:lang w:val="en-GB"/>
         </w:rPr>
-        <w:t xml:space="preserve"> below:</w:t>
+        <w:t>.</w:t>
       </w:r>
     </w:p>
     <w:p>
@@ -393,538 +393,33 @@
         </w:rPr>
       </w:pPr>
     </w:p>
-    <w:tbl>
-      <w:tblPr>
-        <w:tblStyle w:val="TableGrid"/>
-        <w:tblW w:w="0" w:type="auto"/>
-        <w:tblLook w:val="04A0" w:firstRow="1" w:lastRow="0" w:firstColumn="1" w:lastColumn="0" w:noHBand="0" w:noVBand="1"/>
-      </w:tblPr>
-      <w:tblGrid>
-        <w:gridCol w:w="1980"/>
-        <w:gridCol w:w="4253"/>
-        <w:gridCol w:w="3117"/>
-      </w:tblGrid>
-      <w:tr>
-        <w:tc>
-          <w:tcPr>
-            <w:tcW w:w="1980" w:type="dxa"/>
-          </w:tcPr>
-          <w:p>
-            <w:pPr>
-              <w:rPr>
-                <w:b/>
-                <w:bCs/>
-                <w:lang w:val="en-GB"/>
-              </w:rPr>
-            </w:pPr>
-            <w:r>
-              <w:rPr>
-                <w:b/>
-                <w:bCs/>
-                <w:lang w:val="en-GB"/>
-              </w:rPr>
-              <w:t>Ontology Element</w:t>
-            </w:r>
-          </w:p>
-        </w:tc>
-        <w:tc>
-          <w:tcPr>
-            <w:tcW w:w="4253" w:type="dxa"/>
-          </w:tcPr>
-          <w:p>
-            <w:pPr>
-              <w:rPr>
-                <w:b/>
-                <w:bCs/>
-                <w:lang w:val="en-GB"/>
-              </w:rPr>
-            </w:pPr>
-            <w:r>
-              <w:rPr>
-                <w:b/>
-                <w:bCs/>
-                <w:lang w:val="en-GB"/>
-              </w:rPr>
-              <w:t>Properties</w:t>
-            </w:r>
-          </w:p>
-        </w:tc>
-        <w:tc>
-          <w:tcPr>
-            <w:tcW w:w="3117" w:type="dxa"/>
-          </w:tcPr>
-          <w:p>
-            <w:pPr>
-              <w:rPr>
-                <w:b/>
-                <w:bCs/>
-                <w:lang w:val="en-GB"/>
-              </w:rPr>
-            </w:pPr>
-            <w:r>
-              <w:rPr>
-                <w:b/>
-                <w:bCs/>
-                <w:lang w:val="en-GB"/>
-              </w:rPr>
-              <w:t>Value Restrictions</w:t>
-            </w:r>
-          </w:p>
-        </w:tc>
-      </w:tr>
-      <w:tr>
-        <w:tc>
-          <w:tcPr>
-            <w:tcW w:w="1980" w:type="dxa"/>
-          </w:tcPr>
-          <w:p>
-            <w:pPr>
-              <w:rPr>
-                <w:lang w:val="en-GB"/>
-              </w:rPr>
-            </w:pPr>
-            <w:r>
-              <w:rPr>
-                <w:lang w:val="en-GB"/>
-              </w:rPr>
-              <w:t>Pleased With</w:t>
-            </w:r>
-          </w:p>
-        </w:tc>
-        <w:tc>
-          <w:tcPr>
-            <w:tcW w:w="4253" w:type="dxa"/>
-          </w:tcPr>
-          <w:p>
-            <w:pPr>
-              <w:rPr>
-                <w:lang w:val="en-GB"/>
-              </w:rPr>
-            </w:pPr>
-            <w:r>
-              <w:rPr>
-                <w:lang w:val="en-GB"/>
-              </w:rPr>
-              <w:t>Student AID</w:t>
-            </w:r>
-          </w:p>
-        </w:tc>
-        <w:tc>
-          <w:tcPr>
-            <w:tcW w:w="3117" w:type="dxa"/>
-          </w:tcPr>
-          <w:p>
-            <w:pPr>
-              <w:rPr>
-                <w:lang w:val="en-GB"/>
-              </w:rPr>
-            </w:pPr>
-            <w:r>
-              <w:rPr>
-                <w:lang w:val="en-GB"/>
-              </w:rPr>
-              <w:t>Required</w:t>
-            </w:r>
-          </w:p>
-        </w:tc>
-      </w:tr>
-      <w:tr>
-        <w:tc>
-          <w:tcPr>
-            <w:tcW w:w="1980" w:type="dxa"/>
-          </w:tcPr>
-          <w:p>
-            <w:pPr>
-              <w:rPr>
-                <w:lang w:val="en-GB"/>
-              </w:rPr>
-            </w:pPr>
-            <w:r>
-              <w:rPr>
-                <w:lang w:val="en-GB"/>
-              </w:rPr>
-              <w:t>Timeslot</w:t>
-            </w:r>
-          </w:p>
-        </w:tc>
-        <w:tc>
-          <w:tcPr>
-            <w:tcW w:w="4253" w:type="dxa"/>
-          </w:tcPr>
-          <w:p>
-            <w:pPr>
-              <w:rPr>
-                <w:lang w:val="en-GB"/>
-              </w:rPr>
-            </w:pPr>
-          </w:p>
-        </w:tc>
-        <w:tc>
-          <w:tcPr>
-            <w:tcW w:w="3117" w:type="dxa"/>
-          </w:tcPr>
-          <w:p>
-            <w:pPr>
-              <w:rPr>
-                <w:lang w:val="en-GB"/>
-              </w:rPr>
-            </w:pPr>
-          </w:p>
-        </w:tc>
-      </w:tr>
-      <w:tr>
-        <w:tc>
-          <w:tcPr>
-            <w:tcW w:w="1980" w:type="dxa"/>
-          </w:tcPr>
-          <w:p>
-            <w:pPr>
-              <w:rPr>
-                <w:lang w:val="en-GB"/>
-              </w:rPr>
-            </w:pPr>
-            <w:r>
-              <w:rPr>
-                <w:lang w:val="en-GB"/>
-              </w:rPr>
-              <w:t>Tutorial Group</w:t>
-            </w:r>
-          </w:p>
-        </w:tc>
-        <w:tc>
-          <w:tcPr>
-            <w:tcW w:w="4253" w:type="dxa"/>
-          </w:tcPr>
-          <w:p>
-            <w:pPr>
-              <w:rPr>
-                <w:lang w:val="en-GB"/>
-              </w:rPr>
-            </w:pPr>
-          </w:p>
-        </w:tc>
-        <w:tc>
-          <w:tcPr>
-            <w:tcW w:w="3117" w:type="dxa"/>
-          </w:tcPr>
-          <w:p>
-            <w:pPr>
-              <w:rPr>
-                <w:lang w:val="en-GB"/>
-              </w:rPr>
-            </w:pPr>
-          </w:p>
-        </w:tc>
-      </w:tr>
-      <w:tr>
-        <w:tc>
-          <w:tcPr>
-            <w:tcW w:w="1980" w:type="dxa"/>
-          </w:tcPr>
-          <w:p>
-            <w:pPr>
-              <w:rPr>
-                <w:lang w:val="en-GB"/>
-              </w:rPr>
-            </w:pPr>
-            <w:r>
-              <w:rPr>
-                <w:lang w:val="en-GB"/>
-              </w:rPr>
-              <w:t>Swap Initial</w:t>
-            </w:r>
-          </w:p>
-        </w:tc>
-        <w:tc>
-          <w:tcPr>
-            <w:tcW w:w="4253" w:type="dxa"/>
-          </w:tcPr>
-          <w:p>
-            <w:pPr>
-              <w:rPr>
-                <w:lang w:val="en-GB"/>
-              </w:rPr>
-            </w:pPr>
-          </w:p>
-        </w:tc>
-        <w:tc>
-          <w:tcPr>
-            <w:tcW w:w="3117" w:type="dxa"/>
-          </w:tcPr>
-          <w:p>
-            <w:pPr>
-              <w:rPr>
-                <w:lang w:val="en-GB"/>
-              </w:rPr>
-            </w:pPr>
-          </w:p>
-        </w:tc>
-      </w:tr>
-      <w:tr>
-        <w:tc>
-          <w:tcPr>
-            <w:tcW w:w="1980" w:type="dxa"/>
-          </w:tcPr>
-          <w:p>
-            <w:pPr>
-              <w:rPr>
-                <w:lang w:val="en-GB"/>
-              </w:rPr>
-            </w:pPr>
-            <w:r>
-              <w:rPr>
-                <w:lang w:val="en-GB"/>
-              </w:rPr>
-              <w:t>Swap Final</w:t>
-            </w:r>
-          </w:p>
-        </w:tc>
-        <w:tc>
-          <w:tcPr>
-            <w:tcW w:w="4253" w:type="dxa"/>
-          </w:tcPr>
-          <w:p>
-            <w:pPr>
-              <w:rPr>
-                <w:lang w:val="en-GB"/>
-              </w:rPr>
-            </w:pPr>
-          </w:p>
-        </w:tc>
-        <w:tc>
-          <w:tcPr>
-            <w:tcW w:w="3117" w:type="dxa"/>
-          </w:tcPr>
-          <w:p>
-            <w:pPr>
-              <w:rPr>
-                <w:lang w:val="en-GB"/>
-              </w:rPr>
-            </w:pPr>
-          </w:p>
-        </w:tc>
-      </w:tr>
-      <w:tr>
-        <w:tc>
-          <w:tcPr>
-            <w:tcW w:w="1980" w:type="dxa"/>
-          </w:tcPr>
-          <w:p>
-            <w:pPr>
-              <w:rPr>
-                <w:lang w:val="en-GB"/>
-              </w:rPr>
-            </w:pPr>
-            <w:r>
-              <w:rPr>
-                <w:lang w:val="en-GB"/>
-              </w:rPr>
-              <w:t>Unhappy Slot</w:t>
-            </w:r>
-          </w:p>
-        </w:tc>
-        <w:tc>
-          <w:tcPr>
-            <w:tcW w:w="4253" w:type="dxa"/>
-          </w:tcPr>
-          <w:p>
-            <w:pPr>
-              <w:rPr>
-                <w:lang w:val="en-GB"/>
-              </w:rPr>
-            </w:pPr>
-          </w:p>
-        </w:tc>
-        <w:tc>
-          <w:tcPr>
-            <w:tcW w:w="3117" w:type="dxa"/>
-          </w:tcPr>
-          <w:p>
-            <w:pPr>
-              <w:rPr>
-                <w:lang w:val="en-GB"/>
-              </w:rPr>
-            </w:pPr>
-          </w:p>
-        </w:tc>
-      </w:tr>
-      <w:tr>
-        <w:tc>
-          <w:tcPr>
-            <w:tcW w:w="1980" w:type="dxa"/>
-          </w:tcPr>
-          <w:p>
-            <w:pPr>
-              <w:rPr>
-                <w:lang w:val="en-GB"/>
-              </w:rPr>
-            </w:pPr>
-            <w:r>
-              <w:rPr>
-                <w:lang w:val="en-GB"/>
-              </w:rPr>
-              <w:t>Slots Requested</w:t>
-            </w:r>
-          </w:p>
-        </w:tc>
-        <w:tc>
-          <w:tcPr>
-            <w:tcW w:w="4253" w:type="dxa"/>
-          </w:tcPr>
-          <w:p>
-            <w:pPr>
-              <w:rPr>
-                <w:lang w:val="en-GB"/>
-              </w:rPr>
-            </w:pPr>
-          </w:p>
-        </w:tc>
-        <w:tc>
-          <w:tcPr>
-            <w:tcW w:w="3117" w:type="dxa"/>
-          </w:tcPr>
-          <w:p>
-            <w:pPr>
-              <w:rPr>
-                <w:lang w:val="en-GB"/>
-              </w:rPr>
-            </w:pPr>
-          </w:p>
-        </w:tc>
-      </w:tr>
-      <w:tr>
-        <w:tc>
-          <w:tcPr>
-            <w:tcW w:w="1980" w:type="dxa"/>
-          </w:tcPr>
-          <w:p>
-            <w:pPr>
-              <w:rPr>
-                <w:lang w:val="en-GB"/>
-              </w:rPr>
-            </w:pPr>
-            <w:r>
-              <w:rPr>
-                <w:lang w:val="en-GB"/>
-              </w:rPr>
-              <w:t>Happy With</w:t>
-            </w:r>
-          </w:p>
-        </w:tc>
-        <w:tc>
-          <w:tcPr>
-            <w:tcW w:w="4253" w:type="dxa"/>
-          </w:tcPr>
-          <w:p>
-            <w:pPr>
-              <w:rPr>
-                <w:lang w:val="en-GB"/>
-              </w:rPr>
-            </w:pPr>
-          </w:p>
-        </w:tc>
-        <w:tc>
-          <w:tcPr>
-            <w:tcW w:w="3117" w:type="dxa"/>
-          </w:tcPr>
-          <w:p>
-            <w:pPr>
-              <w:rPr>
-                <w:lang w:val="en-GB"/>
-              </w:rPr>
-            </w:pPr>
-          </w:p>
-        </w:tc>
-      </w:tr>
-      <w:tr>
-        <w:tc>
-          <w:tcPr>
-            <w:tcW w:w="1980" w:type="dxa"/>
-          </w:tcPr>
-          <w:p>
-            <w:pPr>
-              <w:rPr>
-                <w:lang w:val="en-GB"/>
-              </w:rPr>
-            </w:pPr>
-            <w:r>
-              <w:rPr>
-                <w:lang w:val="en-GB"/>
-              </w:rPr>
-              <w:t>Message Board</w:t>
-            </w:r>
-          </w:p>
-        </w:tc>
-        <w:tc>
-          <w:tcPr>
-            <w:tcW w:w="4253" w:type="dxa"/>
-          </w:tcPr>
-          <w:p>
-            <w:pPr>
-              <w:rPr>
-                <w:lang w:val="en-GB"/>
-              </w:rPr>
-            </w:pPr>
-          </w:p>
-        </w:tc>
-        <w:tc>
-          <w:tcPr>
-            <w:tcW w:w="3117" w:type="dxa"/>
-          </w:tcPr>
-          <w:p>
-            <w:pPr>
-              <w:rPr>
-                <w:lang w:val="en-GB"/>
-              </w:rPr>
-            </w:pPr>
-          </w:p>
-        </w:tc>
-      </w:tr>
-      <w:tr>
-        <w:tc>
-          <w:tcPr>
-            <w:tcW w:w="1980" w:type="dxa"/>
-          </w:tcPr>
-          <w:p>
-            <w:pPr>
-              <w:rPr>
-                <w:lang w:val="en-GB"/>
-              </w:rPr>
-            </w:pPr>
-            <w:r>
-              <w:rPr>
-                <w:lang w:val="en-GB"/>
-              </w:rPr>
-              <w:t>Slots Available</w:t>
-            </w:r>
-          </w:p>
-        </w:tc>
-        <w:tc>
-          <w:tcPr>
-            <w:tcW w:w="4253" w:type="dxa"/>
-          </w:tcPr>
-          <w:p>
-            <w:pPr>
-              <w:rPr>
-                <w:lang w:val="en-GB"/>
-              </w:rPr>
-            </w:pPr>
-          </w:p>
-        </w:tc>
-        <w:tc>
-          <w:tcPr>
-            <w:tcW w:w="3117" w:type="dxa"/>
-          </w:tcPr>
-          <w:p>
-            <w:pPr>
-              <w:rPr>
-                <w:lang w:val="en-GB"/>
-              </w:rPr>
-            </w:pPr>
-          </w:p>
-        </w:tc>
-      </w:tr>
-    </w:tbl>
+    <w:p>
+      <w:pPr>
+        <w:rPr>
+          <w:lang w:val="en-GB"/>
+        </w:rPr>
+      </w:pPr>
+    </w:p>
+    <w:p>
+      <w:pPr>
+        <w:rPr>
+          <w:lang w:val="en-GB"/>
+        </w:rPr>
+      </w:pPr>
+      <w:r>
+        <w:rPr>
+          <w:lang w:val="en-GB"/>
+        </w:rPr>
+        <w:br w:type="page"/>
+      </w:r>
+    </w:p>
+    <w:p>
+      <w:pPr>
+        <w:rPr>
+          <w:lang w:val="en-GB"/>
+        </w:rPr>
+      </w:pPr>
+    </w:p>
     <w:p>
       <w:pPr>
         <w:rPr>
@@ -1037,13 +532,29 @@
         <w:t xml:space="preserve">I tried using </w:t>
       </w:r>
       <w:r>
-        <w:t xml:space="preserve">several other standard Deap operators, but the performance was </w:t>
+        <w:t xml:space="preserve">several other standard </w:t>
+      </w:r>
+      <w:proofErr w:type="spellStart"/>
+      <w:r>
+        <w:t>Deap</w:t>
+      </w:r>
+      <w:proofErr w:type="spellEnd"/>
+      <w:r>
+        <w:t xml:space="preserve"> operators, but the performance was </w:t>
       </w:r>
       <w:r>
         <w:t>poor,</w:t>
       </w:r>
       <w:r>
-        <w:t xml:space="preserve"> or they simply didn’t work.</w:t>
+        <w:t xml:space="preserve"> or they simply </w:t>
+      </w:r>
+      <w:proofErr w:type="gramStart"/>
+      <w:r>
+        <w:t>didn’t</w:t>
+      </w:r>
+      <w:proofErr w:type="gramEnd"/>
+      <w:r>
+        <w:t xml:space="preserve"> work.</w:t>
       </w:r>
     </w:p>
     <w:p>
@@ -1074,7 +585,15 @@
         <w:t xml:space="preserve">likely these algorithms </w:t>
       </w:r>
       <w:r>
-        <w:t xml:space="preserve">could have achieved better results. I felt however, that I didn’t have time to fully investigate </w:t>
+        <w:t xml:space="preserve">could have achieved better results. I felt however, that I </w:t>
+      </w:r>
+      <w:proofErr w:type="gramStart"/>
+      <w:r>
+        <w:t>didn’t</w:t>
+      </w:r>
+      <w:proofErr w:type="gramEnd"/>
+      <w:r>
+        <w:t xml:space="preserve"> have time to fully investigate </w:t>
       </w:r>
       <w:r>
         <w:t xml:space="preserve">these </w:t>
@@ -1383,7 +902,49 @@
         <w:rPr>
           <w:lang w:val="en-GB"/>
         </w:rPr>
-        <w:t>Ahmed, Faez &amp; Deb, Kalyanmoy &amp; Jindal, Abhilash. (2013). Multi-objective optimization and decision making approaches to cricket team selection. Applied Soft Computing. 13. 402–414. 10.1016/j.asoc.2012.07.031.</w:t>
+        <w:t xml:space="preserve">Ahmed, </w:t>
+      </w:r>
+      <w:proofErr w:type="spellStart"/>
+      <w:r>
+        <w:rPr>
+          <w:lang w:val="en-GB"/>
+        </w:rPr>
+        <w:t>Faez</w:t>
+      </w:r>
+      <w:proofErr w:type="spellEnd"/>
+      <w:r>
+        <w:rPr>
+          <w:lang w:val="en-GB"/>
+        </w:rPr>
+        <w:t xml:space="preserve"> &amp; Deb, </w:t>
+      </w:r>
+      <w:proofErr w:type="spellStart"/>
+      <w:r>
+        <w:rPr>
+          <w:lang w:val="en-GB"/>
+        </w:rPr>
+        <w:t>Kalyanmoy</w:t>
+      </w:r>
+      <w:proofErr w:type="spellEnd"/>
+      <w:r>
+        <w:rPr>
+          <w:lang w:val="en-GB"/>
+        </w:rPr>
+        <w:t xml:space="preserve"> &amp; Jindal, Abhilash. (2013). Multi-objective optimization and </w:t>
+      </w:r>
+      <w:proofErr w:type="gramStart"/>
+      <w:r>
+        <w:rPr>
+          <w:lang w:val="en-GB"/>
+        </w:rPr>
+        <w:t>decision making</w:t>
+      </w:r>
+      <w:proofErr w:type="gramEnd"/>
+      <w:r>
+        <w:rPr>
+          <w:lang w:val="en-GB"/>
+        </w:rPr>
+        <w:t xml:space="preserve"> approaches to cricket team selection. Applied Soft Computing. 13. 402–414. 10.1016/j.asoc.2012.07.031.</w:t>
       </w:r>
     </w:p>
     <w:p>
@@ -1400,9 +961,25 @@
     </w:p>
     <w:p>
       <w:pPr>
+        <w:rPr>
+          <w:rFonts w:asciiTheme="majorHAnsi" w:eastAsiaTheme="majorEastAsia" w:hAnsiTheme="majorHAnsi" w:cstheme="majorBidi"/>
+          <w:b/>
+          <w:bCs/>
+          <w:sz w:val="28"/>
+          <w:szCs w:val="28"/>
+          <w:lang w:val="en-GB"/>
+        </w:rPr>
+      </w:pPr>
+      <w:r>
+        <w:br w:type="page"/>
+      </w:r>
+    </w:p>
+    <w:p>
+      <w:pPr>
         <w:pStyle w:val="Heading3"/>
       </w:pPr>
       <w:r>
+        <w:lastRenderedPageBreak/>
         <w:t>Appendix:</w:t>
       </w:r>
     </w:p>
@@ -1418,7 +995,13 @@
         <w:pStyle w:val="Heading4"/>
       </w:pPr>
       <w:r>
-        <w:t xml:space="preserve">Appendix A - </w:t>
+        <w:t xml:space="preserve">Appendix A </w:t>
+      </w:r>
+      <w:r>
+        <w:t>–</w:t>
+      </w:r>
+      <w:r>
+        <w:t xml:space="preserve"> </w:t>
       </w:r>
       <w:r>
         <w:t>Ontology Design</w:t>
@@ -1484,6 +1067,1332 @@
           </wp:inline>
         </w:drawing>
       </w:r>
+    </w:p>
+    <w:p>
+      <w:pPr>
+        <w:rPr>
+          <w:lang w:val="en-GB"/>
+        </w:rPr>
+      </w:pPr>
+    </w:p>
+    <w:p>
+      <w:pPr>
+        <w:pStyle w:val="Heading4"/>
+      </w:pPr>
+      <w:r>
+        <w:t xml:space="preserve">Appendix </w:t>
+      </w:r>
+      <w:r>
+        <w:t>B</w:t>
+      </w:r>
+      <w:r>
+        <w:t xml:space="preserve"> </w:t>
+      </w:r>
+      <w:r>
+        <w:t>–</w:t>
+      </w:r>
+      <w:r>
+        <w:t xml:space="preserve"> </w:t>
+      </w:r>
+      <w:r>
+        <w:t>Ontology Element</w:t>
+      </w:r>
+      <w:r>
+        <w:t>s</w:t>
+      </w:r>
+    </w:p>
+    <w:p>
+      <w:pPr>
+        <w:rPr>
+          <w:lang w:val="en-GB"/>
+        </w:rPr>
+      </w:pPr>
+    </w:p>
+    <w:tbl>
+      <w:tblPr>
+        <w:tblStyle w:val="TableGrid"/>
+        <w:tblW w:w="10201" w:type="dxa"/>
+        <w:tblLook w:val="04A0" w:firstRow="1" w:lastRow="0" w:firstColumn="1" w:lastColumn="0" w:noHBand="0" w:noVBand="1"/>
+      </w:tblPr>
+      <w:tblGrid>
+        <w:gridCol w:w="1979"/>
+        <w:gridCol w:w="2269"/>
+        <w:gridCol w:w="2551"/>
+        <w:gridCol w:w="1985"/>
+        <w:gridCol w:w="1417"/>
+      </w:tblGrid>
+      <w:tr>
+        <w:tc>
+          <w:tcPr>
+            <w:tcW w:w="1979" w:type="dxa"/>
+          </w:tcPr>
+          <w:p>
+            <w:pPr>
+              <w:rPr>
+                <w:b/>
+                <w:bCs/>
+                <w:lang w:val="en-GB"/>
+              </w:rPr>
+            </w:pPr>
+            <w:r>
+              <w:rPr>
+                <w:b/>
+                <w:bCs/>
+                <w:lang w:val="en-GB"/>
+              </w:rPr>
+              <w:t>Ontology Element</w:t>
+            </w:r>
+          </w:p>
+        </w:tc>
+        <w:tc>
+          <w:tcPr>
+            <w:tcW w:w="2269" w:type="dxa"/>
+          </w:tcPr>
+          <w:p>
+            <w:pPr>
+              <w:rPr>
+                <w:b/>
+                <w:bCs/>
+                <w:lang w:val="en-GB"/>
+              </w:rPr>
+            </w:pPr>
+            <w:r>
+              <w:rPr>
+                <w:b/>
+                <w:bCs/>
+                <w:lang w:val="en-GB"/>
+              </w:rPr>
+              <w:t>Properties</w:t>
+            </w:r>
+          </w:p>
+        </w:tc>
+        <w:tc>
+          <w:tcPr>
+            <w:tcW w:w="2551" w:type="dxa"/>
+          </w:tcPr>
+          <w:p>
+            <w:pPr>
+              <w:rPr>
+                <w:b/>
+                <w:bCs/>
+                <w:lang w:val="en-GB"/>
+              </w:rPr>
+            </w:pPr>
+            <w:r>
+              <w:rPr>
+                <w:b/>
+                <w:bCs/>
+                <w:lang w:val="en-GB"/>
+              </w:rPr>
+              <w:t>Data Type</w:t>
+            </w:r>
+          </w:p>
+        </w:tc>
+        <w:tc>
+          <w:tcPr>
+            <w:tcW w:w="1985" w:type="dxa"/>
+          </w:tcPr>
+          <w:p>
+            <w:pPr>
+              <w:rPr>
+                <w:b/>
+                <w:bCs/>
+                <w:lang w:val="en-GB"/>
+              </w:rPr>
+            </w:pPr>
+            <w:r>
+              <w:rPr>
+                <w:b/>
+                <w:bCs/>
+                <w:lang w:val="en-GB"/>
+              </w:rPr>
+              <w:t>Value Restrictions</w:t>
+            </w:r>
+          </w:p>
+        </w:tc>
+        <w:tc>
+          <w:tcPr>
+            <w:tcW w:w="1417" w:type="dxa"/>
+          </w:tcPr>
+          <w:p>
+            <w:pPr>
+              <w:rPr>
+                <w:b/>
+                <w:bCs/>
+                <w:lang w:val="en-GB"/>
+              </w:rPr>
+            </w:pPr>
+            <w:r>
+              <w:rPr>
+                <w:b/>
+                <w:bCs/>
+                <w:lang w:val="en-GB"/>
+              </w:rPr>
+              <w:t>Type</w:t>
+            </w:r>
+          </w:p>
+        </w:tc>
+      </w:tr>
+      <w:tr>
+        <w:tc>
+          <w:tcPr>
+            <w:tcW w:w="1979" w:type="dxa"/>
+          </w:tcPr>
+          <w:p>
+            <w:pPr>
+              <w:rPr>
+                <w:lang w:val="en-GB"/>
+              </w:rPr>
+            </w:pPr>
+            <w:r>
+              <w:rPr>
+                <w:lang w:val="en-GB"/>
+              </w:rPr>
+              <w:t>Pleased With</w:t>
+            </w:r>
+          </w:p>
+        </w:tc>
+        <w:tc>
+          <w:tcPr>
+            <w:tcW w:w="2269" w:type="dxa"/>
+          </w:tcPr>
+          <w:p>
+            <w:pPr>
+              <w:rPr>
+                <w:lang w:val="en-GB"/>
+              </w:rPr>
+            </w:pPr>
+            <w:r>
+              <w:rPr>
+                <w:lang w:val="en-GB"/>
+              </w:rPr>
+              <w:t>Student Identifier</w:t>
+            </w:r>
+          </w:p>
+        </w:tc>
+        <w:tc>
+          <w:tcPr>
+            <w:tcW w:w="2551" w:type="dxa"/>
+          </w:tcPr>
+          <w:p>
+            <w:pPr>
+              <w:rPr>
+                <w:lang w:val="en-GB"/>
+              </w:rPr>
+            </w:pPr>
+            <w:r>
+              <w:rPr>
+                <w:lang w:val="en-GB"/>
+              </w:rPr>
+              <w:t>AID</w:t>
+            </w:r>
+          </w:p>
+        </w:tc>
+        <w:tc>
+          <w:tcPr>
+            <w:tcW w:w="1985" w:type="dxa"/>
+          </w:tcPr>
+          <w:p>
+            <w:pPr>
+              <w:rPr>
+                <w:lang w:val="en-GB"/>
+              </w:rPr>
+            </w:pPr>
+            <w:r>
+              <w:rPr>
+                <w:lang w:val="en-GB"/>
+              </w:rPr>
+              <w:t>Mandatory</w:t>
+            </w:r>
+          </w:p>
+        </w:tc>
+        <w:tc>
+          <w:tcPr>
+            <w:tcW w:w="1417" w:type="dxa"/>
+          </w:tcPr>
+          <w:p>
+            <w:pPr>
+              <w:rPr>
+                <w:lang w:val="en-GB"/>
+              </w:rPr>
+            </w:pPr>
+            <w:r>
+              <w:rPr>
+                <w:lang w:val="en-GB"/>
+              </w:rPr>
+              <w:t>Predicate</w:t>
+            </w:r>
+          </w:p>
+        </w:tc>
+      </w:tr>
+      <w:tr>
+        <w:tc>
+          <w:tcPr>
+            <w:tcW w:w="1979" w:type="dxa"/>
+          </w:tcPr>
+          <w:p>
+            <w:pPr>
+              <w:rPr>
+                <w:lang w:val="en-GB"/>
+              </w:rPr>
+            </w:pPr>
+            <w:r>
+              <w:rPr>
+                <w:lang w:val="en-GB"/>
+              </w:rPr>
+              <w:t>Timeslot</w:t>
+            </w:r>
+          </w:p>
+        </w:tc>
+        <w:tc>
+          <w:tcPr>
+            <w:tcW w:w="2269" w:type="dxa"/>
+          </w:tcPr>
+          <w:p>
+            <w:pPr>
+              <w:rPr>
+                <w:lang w:val="en-GB"/>
+              </w:rPr>
+            </w:pPr>
+            <w:r>
+              <w:rPr>
+                <w:lang w:val="en-GB"/>
+              </w:rPr>
+              <w:t>Day</w:t>
+            </w:r>
+          </w:p>
+          <w:p>
+            <w:pPr>
+              <w:rPr>
+                <w:lang w:val="en-GB"/>
+              </w:rPr>
+            </w:pPr>
+            <w:r>
+              <w:rPr>
+                <w:lang w:val="en-GB"/>
+              </w:rPr>
+              <w:t>Time</w:t>
+            </w:r>
+          </w:p>
+        </w:tc>
+        <w:tc>
+          <w:tcPr>
+            <w:tcW w:w="2551" w:type="dxa"/>
+          </w:tcPr>
+          <w:p>
+            <w:pPr>
+              <w:rPr>
+                <w:lang w:val="en-GB"/>
+              </w:rPr>
+            </w:pPr>
+            <w:r>
+              <w:rPr>
+                <w:lang w:val="en-GB"/>
+              </w:rPr>
+              <w:t>Integer</w:t>
+            </w:r>
+          </w:p>
+          <w:p>
+            <w:pPr>
+              <w:rPr>
+                <w:lang w:val="en-GB"/>
+              </w:rPr>
+            </w:pPr>
+            <w:r>
+              <w:rPr>
+                <w:lang w:val="en-GB"/>
+              </w:rPr>
+              <w:t>Integer</w:t>
+            </w:r>
+          </w:p>
+        </w:tc>
+        <w:tc>
+          <w:tcPr>
+            <w:tcW w:w="1985" w:type="dxa"/>
+          </w:tcPr>
+          <w:p>
+            <w:pPr>
+              <w:rPr>
+                <w:lang w:val="en-GB"/>
+              </w:rPr>
+            </w:pPr>
+            <w:r>
+              <w:rPr>
+                <w:lang w:val="en-GB"/>
+              </w:rPr>
+              <w:t>Mandatory</w:t>
+            </w:r>
+          </w:p>
+          <w:p>
+            <w:pPr>
+              <w:rPr>
+                <w:lang w:val="en-GB"/>
+              </w:rPr>
+            </w:pPr>
+            <w:r>
+              <w:rPr>
+                <w:lang w:val="en-GB"/>
+              </w:rPr>
+              <w:t>Mandatory</w:t>
+            </w:r>
+          </w:p>
+        </w:tc>
+        <w:tc>
+          <w:tcPr>
+            <w:tcW w:w="1417" w:type="dxa"/>
+          </w:tcPr>
+          <w:p>
+            <w:pPr>
+              <w:rPr>
+                <w:lang w:val="en-GB"/>
+              </w:rPr>
+            </w:pPr>
+            <w:r>
+              <w:rPr>
+                <w:lang w:val="en-GB"/>
+              </w:rPr>
+              <w:t>Concept</w:t>
+            </w:r>
+          </w:p>
+        </w:tc>
+      </w:tr>
+      <w:tr>
+        <w:tc>
+          <w:tcPr>
+            <w:tcW w:w="1979" w:type="dxa"/>
+          </w:tcPr>
+          <w:p>
+            <w:pPr>
+              <w:rPr>
+                <w:lang w:val="en-GB"/>
+              </w:rPr>
+            </w:pPr>
+            <w:r>
+              <w:rPr>
+                <w:lang w:val="en-GB"/>
+              </w:rPr>
+              <w:t>Tutorial Group</w:t>
+            </w:r>
+          </w:p>
+        </w:tc>
+        <w:tc>
+          <w:tcPr>
+            <w:tcW w:w="2269" w:type="dxa"/>
+          </w:tcPr>
+          <w:p>
+            <w:pPr>
+              <w:rPr>
+                <w:lang w:val="en-GB"/>
+              </w:rPr>
+            </w:pPr>
+            <w:r>
+              <w:rPr>
+                <w:lang w:val="en-GB"/>
+              </w:rPr>
+              <w:t>Timeslot</w:t>
+            </w:r>
+          </w:p>
+          <w:p>
+            <w:pPr>
+              <w:rPr>
+                <w:lang w:val="en-GB"/>
+              </w:rPr>
+            </w:pPr>
+            <w:r>
+              <w:rPr>
+                <w:lang w:val="en-GB"/>
+              </w:rPr>
+              <w:t>Tutorial ID</w:t>
+            </w:r>
+          </w:p>
+          <w:p>
+            <w:pPr>
+              <w:rPr>
+                <w:lang w:val="en-GB"/>
+              </w:rPr>
+            </w:pPr>
+            <w:r>
+              <w:rPr>
+                <w:lang w:val="en-GB"/>
+              </w:rPr>
+              <w:t>Class Size</w:t>
+            </w:r>
+          </w:p>
+        </w:tc>
+        <w:tc>
+          <w:tcPr>
+            <w:tcW w:w="2551" w:type="dxa"/>
+          </w:tcPr>
+          <w:p>
+            <w:pPr>
+              <w:rPr>
+                <w:lang w:val="en-GB"/>
+              </w:rPr>
+            </w:pPr>
+            <w:r>
+              <w:rPr>
+                <w:lang w:val="en-GB"/>
+              </w:rPr>
+              <w:t>Ontology Element</w:t>
+            </w:r>
+          </w:p>
+          <w:p>
+            <w:pPr>
+              <w:rPr>
+                <w:lang w:val="en-GB"/>
+              </w:rPr>
+            </w:pPr>
+            <w:r>
+              <w:rPr>
+                <w:lang w:val="en-GB"/>
+              </w:rPr>
+              <w:t>String</w:t>
+            </w:r>
+          </w:p>
+          <w:p>
+            <w:pPr>
+              <w:rPr>
+                <w:lang w:val="en-GB"/>
+              </w:rPr>
+            </w:pPr>
+            <w:r>
+              <w:rPr>
+                <w:lang w:val="en-GB"/>
+              </w:rPr>
+              <w:t>Integer</w:t>
+            </w:r>
+          </w:p>
+        </w:tc>
+        <w:tc>
+          <w:tcPr>
+            <w:tcW w:w="1985" w:type="dxa"/>
+          </w:tcPr>
+          <w:p>
+            <w:pPr>
+              <w:rPr>
+                <w:lang w:val="en-GB"/>
+              </w:rPr>
+            </w:pPr>
+            <w:r>
+              <w:rPr>
+                <w:lang w:val="en-GB"/>
+              </w:rPr>
+              <w:t>Mandatory</w:t>
+            </w:r>
+          </w:p>
+          <w:p>
+            <w:pPr>
+              <w:rPr>
+                <w:lang w:val="en-GB"/>
+              </w:rPr>
+            </w:pPr>
+            <w:r>
+              <w:rPr>
+                <w:lang w:val="en-GB"/>
+              </w:rPr>
+              <w:t>Mandatory</w:t>
+            </w:r>
+          </w:p>
+        </w:tc>
+        <w:tc>
+          <w:tcPr>
+            <w:tcW w:w="1417" w:type="dxa"/>
+          </w:tcPr>
+          <w:p>
+            <w:pPr>
+              <w:rPr>
+                <w:lang w:val="en-GB"/>
+              </w:rPr>
+            </w:pPr>
+            <w:r>
+              <w:rPr>
+                <w:lang w:val="en-GB"/>
+              </w:rPr>
+              <w:t>Concept</w:t>
+            </w:r>
+          </w:p>
+        </w:tc>
+      </w:tr>
+      <w:tr>
+        <w:tc>
+          <w:tcPr>
+            <w:tcW w:w="1979" w:type="dxa"/>
+          </w:tcPr>
+          <w:p>
+            <w:pPr>
+              <w:rPr>
+                <w:lang w:val="en-GB"/>
+              </w:rPr>
+            </w:pPr>
+            <w:r>
+              <w:rPr>
+                <w:lang w:val="en-GB"/>
+              </w:rPr>
+              <w:t>Swap Initial</w:t>
+            </w:r>
+          </w:p>
+        </w:tc>
+        <w:tc>
+          <w:tcPr>
+            <w:tcW w:w="2269" w:type="dxa"/>
+          </w:tcPr>
+          <w:p>
+            <w:pPr>
+              <w:rPr>
+                <w:lang w:val="en-GB"/>
+              </w:rPr>
+            </w:pPr>
+            <w:r>
+              <w:rPr>
+                <w:lang w:val="en-GB"/>
+              </w:rPr>
+              <w:t>Tutorial Group</w:t>
+            </w:r>
+          </w:p>
+          <w:p>
+            <w:pPr>
+              <w:rPr>
+                <w:lang w:val="en-GB"/>
+              </w:rPr>
+            </w:pPr>
+            <w:r>
+              <w:rPr>
+                <w:lang w:val="en-GB"/>
+              </w:rPr>
+              <w:t>Agent From</w:t>
+            </w:r>
+          </w:p>
+        </w:tc>
+        <w:tc>
+          <w:tcPr>
+            <w:tcW w:w="2551" w:type="dxa"/>
+          </w:tcPr>
+          <w:p>
+            <w:pPr>
+              <w:rPr>
+                <w:lang w:val="en-GB"/>
+              </w:rPr>
+            </w:pPr>
+            <w:r>
+              <w:rPr>
+                <w:lang w:val="en-GB"/>
+              </w:rPr>
+              <w:t>Ontology Element</w:t>
+            </w:r>
+          </w:p>
+          <w:p>
+            <w:pPr>
+              <w:rPr>
+                <w:lang w:val="en-GB"/>
+              </w:rPr>
+            </w:pPr>
+            <w:r>
+              <w:rPr>
+                <w:lang w:val="en-GB"/>
+              </w:rPr>
+              <w:t>AID</w:t>
+            </w:r>
+          </w:p>
+        </w:tc>
+        <w:tc>
+          <w:tcPr>
+            <w:tcW w:w="1985" w:type="dxa"/>
+          </w:tcPr>
+          <w:p>
+            <w:pPr>
+              <w:rPr>
+                <w:lang w:val="en-GB"/>
+              </w:rPr>
+            </w:pPr>
+            <w:r>
+              <w:rPr>
+                <w:lang w:val="en-GB"/>
+              </w:rPr>
+              <w:t>Mandatory</w:t>
+            </w:r>
+          </w:p>
+          <w:p>
+            <w:pPr>
+              <w:rPr>
+                <w:lang w:val="en-GB"/>
+              </w:rPr>
+            </w:pPr>
+            <w:r>
+              <w:rPr>
+                <w:lang w:val="en-GB"/>
+              </w:rPr>
+              <w:t>Mandatory</w:t>
+            </w:r>
+          </w:p>
+        </w:tc>
+        <w:tc>
+          <w:tcPr>
+            <w:tcW w:w="1417" w:type="dxa"/>
+          </w:tcPr>
+          <w:p>
+            <w:pPr>
+              <w:rPr>
+                <w:lang w:val="en-GB"/>
+              </w:rPr>
+            </w:pPr>
+            <w:r>
+              <w:rPr>
+                <w:lang w:val="en-GB"/>
+              </w:rPr>
+              <w:t>Agent Action</w:t>
+            </w:r>
+          </w:p>
+        </w:tc>
+      </w:tr>
+      <w:tr>
+        <w:tc>
+          <w:tcPr>
+            <w:tcW w:w="1979" w:type="dxa"/>
+          </w:tcPr>
+          <w:p>
+            <w:pPr>
+              <w:rPr>
+                <w:lang w:val="en-GB"/>
+              </w:rPr>
+            </w:pPr>
+            <w:r>
+              <w:rPr>
+                <w:lang w:val="en-GB"/>
+              </w:rPr>
+              <w:t>Swap Final</w:t>
+            </w:r>
+          </w:p>
+        </w:tc>
+        <w:tc>
+          <w:tcPr>
+            <w:tcW w:w="2269" w:type="dxa"/>
+          </w:tcPr>
+          <w:p>
+            <w:pPr>
+              <w:rPr>
+                <w:lang w:val="en-GB"/>
+              </w:rPr>
+            </w:pPr>
+            <w:r>
+              <w:rPr>
+                <w:lang w:val="en-GB"/>
+              </w:rPr>
+              <w:t>Swap Initial</w:t>
+            </w:r>
+          </w:p>
+          <w:p>
+            <w:pPr>
+              <w:rPr>
+                <w:lang w:val="en-GB"/>
+              </w:rPr>
+            </w:pPr>
+            <w:r>
+              <w:rPr>
+                <w:lang w:val="en-GB"/>
+              </w:rPr>
+              <w:t>Tutorial To</w:t>
+            </w:r>
+          </w:p>
+          <w:p>
+            <w:pPr>
+              <w:rPr>
+                <w:lang w:val="en-GB"/>
+              </w:rPr>
+            </w:pPr>
+            <w:r>
+              <w:rPr>
+                <w:lang w:val="en-GB"/>
+              </w:rPr>
+              <w:t>Agent To</w:t>
+            </w:r>
+          </w:p>
+        </w:tc>
+        <w:tc>
+          <w:tcPr>
+            <w:tcW w:w="2551" w:type="dxa"/>
+          </w:tcPr>
+          <w:p>
+            <w:pPr>
+              <w:rPr>
+                <w:lang w:val="en-GB"/>
+              </w:rPr>
+            </w:pPr>
+            <w:r>
+              <w:rPr>
+                <w:lang w:val="en-GB"/>
+              </w:rPr>
+              <w:t>Ontology Element</w:t>
+            </w:r>
+          </w:p>
+          <w:p>
+            <w:pPr>
+              <w:rPr>
+                <w:lang w:val="en-GB"/>
+              </w:rPr>
+            </w:pPr>
+            <w:r>
+              <w:rPr>
+                <w:lang w:val="en-GB"/>
+              </w:rPr>
+              <w:t>Ontology Element</w:t>
+            </w:r>
+          </w:p>
+          <w:p>
+            <w:pPr>
+              <w:rPr>
+                <w:lang w:val="en-GB"/>
+              </w:rPr>
+            </w:pPr>
+            <w:r>
+              <w:rPr>
+                <w:lang w:val="en-GB"/>
+              </w:rPr>
+              <w:t>AID</w:t>
+            </w:r>
+          </w:p>
+        </w:tc>
+        <w:tc>
+          <w:tcPr>
+            <w:tcW w:w="1985" w:type="dxa"/>
+          </w:tcPr>
+          <w:p>
+            <w:pPr>
+              <w:rPr>
+                <w:lang w:val="en-GB"/>
+              </w:rPr>
+            </w:pPr>
+            <w:r>
+              <w:rPr>
+                <w:lang w:val="en-GB"/>
+              </w:rPr>
+              <w:t>Mandatory</w:t>
+            </w:r>
+          </w:p>
+          <w:p>
+            <w:pPr>
+              <w:rPr>
+                <w:lang w:val="en-GB"/>
+              </w:rPr>
+            </w:pPr>
+            <w:r>
+              <w:rPr>
+                <w:lang w:val="en-GB"/>
+              </w:rPr>
+              <w:t>Mandatory</w:t>
+            </w:r>
+          </w:p>
+          <w:p>
+            <w:pPr>
+              <w:rPr>
+                <w:lang w:val="en-GB"/>
+              </w:rPr>
+            </w:pPr>
+            <w:r>
+              <w:rPr>
+                <w:lang w:val="en-GB"/>
+              </w:rPr>
+              <w:t>Mandatory</w:t>
+            </w:r>
+          </w:p>
+        </w:tc>
+        <w:tc>
+          <w:tcPr>
+            <w:tcW w:w="1417" w:type="dxa"/>
+          </w:tcPr>
+          <w:p>
+            <w:pPr>
+              <w:rPr>
+                <w:lang w:val="en-GB"/>
+              </w:rPr>
+            </w:pPr>
+            <w:r>
+              <w:rPr>
+                <w:lang w:val="en-GB"/>
+              </w:rPr>
+              <w:t>Agent Action</w:t>
+            </w:r>
+          </w:p>
+        </w:tc>
+      </w:tr>
+      <w:tr>
+        <w:tc>
+          <w:tcPr>
+            <w:tcW w:w="1979" w:type="dxa"/>
+          </w:tcPr>
+          <w:p>
+            <w:pPr>
+              <w:rPr>
+                <w:lang w:val="en-GB"/>
+              </w:rPr>
+            </w:pPr>
+            <w:r>
+              <w:rPr>
+                <w:lang w:val="en-GB"/>
+              </w:rPr>
+              <w:t>Unhappy Slot</w:t>
+            </w:r>
+          </w:p>
+        </w:tc>
+        <w:tc>
+          <w:tcPr>
+            <w:tcW w:w="2269" w:type="dxa"/>
+          </w:tcPr>
+          <w:p>
+            <w:pPr>
+              <w:rPr>
+                <w:lang w:val="en-GB"/>
+              </w:rPr>
+            </w:pPr>
+            <w:r>
+              <w:rPr>
+                <w:lang w:val="en-GB"/>
+              </w:rPr>
+              <w:t>Swap Initial</w:t>
+            </w:r>
+          </w:p>
+        </w:tc>
+        <w:tc>
+          <w:tcPr>
+            <w:tcW w:w="2551" w:type="dxa"/>
+          </w:tcPr>
+          <w:p>
+            <w:pPr>
+              <w:rPr>
+                <w:lang w:val="en-GB"/>
+              </w:rPr>
+            </w:pPr>
+            <w:r>
+              <w:rPr>
+                <w:lang w:val="en-GB"/>
+              </w:rPr>
+              <w:t>Ontology Element</w:t>
+            </w:r>
+          </w:p>
+        </w:tc>
+        <w:tc>
+          <w:tcPr>
+            <w:tcW w:w="1985" w:type="dxa"/>
+          </w:tcPr>
+          <w:p>
+            <w:pPr>
+              <w:rPr>
+                <w:lang w:val="en-GB"/>
+              </w:rPr>
+            </w:pPr>
+          </w:p>
+        </w:tc>
+        <w:tc>
+          <w:tcPr>
+            <w:tcW w:w="1417" w:type="dxa"/>
+          </w:tcPr>
+          <w:p>
+            <w:pPr>
+              <w:rPr>
+                <w:lang w:val="en-GB"/>
+              </w:rPr>
+            </w:pPr>
+            <w:r>
+              <w:rPr>
+                <w:lang w:val="en-GB"/>
+              </w:rPr>
+              <w:t>Agent Action</w:t>
+            </w:r>
+          </w:p>
+        </w:tc>
+      </w:tr>
+      <w:tr>
+        <w:tc>
+          <w:tcPr>
+            <w:tcW w:w="1979" w:type="dxa"/>
+          </w:tcPr>
+          <w:p>
+            <w:pPr>
+              <w:rPr>
+                <w:lang w:val="en-GB"/>
+              </w:rPr>
+            </w:pPr>
+            <w:r>
+              <w:rPr>
+                <w:lang w:val="en-GB"/>
+              </w:rPr>
+              <w:t>Slots Requested</w:t>
+            </w:r>
+          </w:p>
+        </w:tc>
+        <w:tc>
+          <w:tcPr>
+            <w:tcW w:w="2269" w:type="dxa"/>
+          </w:tcPr>
+          <w:p>
+            <w:pPr>
+              <w:rPr>
+                <w:lang w:val="en-GB"/>
+              </w:rPr>
+            </w:pPr>
+            <w:proofErr w:type="spellStart"/>
+            <w:r>
+              <w:rPr>
+                <w:lang w:val="en-GB"/>
+              </w:rPr>
+              <w:t>ArrayList</w:t>
+            </w:r>
+            <w:proofErr w:type="spellEnd"/>
+            <w:r>
+              <w:rPr>
+                <w:lang w:val="en-GB"/>
+              </w:rPr>
+              <w:t xml:space="preserve">&lt;Swap Final&gt; </w:t>
+            </w:r>
+          </w:p>
+        </w:tc>
+        <w:tc>
+          <w:tcPr>
+            <w:tcW w:w="2551" w:type="dxa"/>
+          </w:tcPr>
+          <w:p>
+            <w:pPr>
+              <w:rPr>
+                <w:lang w:val="en-GB"/>
+              </w:rPr>
+            </w:pPr>
+            <w:r>
+              <w:rPr>
+                <w:lang w:val="en-GB"/>
+              </w:rPr>
+              <w:t>List&lt;Ontology Elements&gt;</w:t>
+            </w:r>
+          </w:p>
+        </w:tc>
+        <w:tc>
+          <w:tcPr>
+            <w:tcW w:w="1985" w:type="dxa"/>
+          </w:tcPr>
+          <w:p>
+            <w:pPr>
+              <w:rPr>
+                <w:lang w:val="en-GB"/>
+              </w:rPr>
+            </w:pPr>
+            <w:r>
+              <w:rPr>
+                <w:lang w:val="en-GB"/>
+              </w:rPr>
+              <w:t>Mandatory</w:t>
+            </w:r>
+          </w:p>
+        </w:tc>
+        <w:tc>
+          <w:tcPr>
+            <w:tcW w:w="1417" w:type="dxa"/>
+          </w:tcPr>
+          <w:p>
+            <w:pPr>
+              <w:rPr>
+                <w:lang w:val="en-GB"/>
+              </w:rPr>
+            </w:pPr>
+            <w:r>
+              <w:rPr>
+                <w:lang w:val="en-GB"/>
+              </w:rPr>
+              <w:t>Predicate</w:t>
+            </w:r>
+          </w:p>
+        </w:tc>
+      </w:tr>
+      <w:tr>
+        <w:tc>
+          <w:tcPr>
+            <w:tcW w:w="1979" w:type="dxa"/>
+          </w:tcPr>
+          <w:p>
+            <w:pPr>
+              <w:rPr>
+                <w:lang w:val="en-GB"/>
+              </w:rPr>
+            </w:pPr>
+            <w:r>
+              <w:rPr>
+                <w:lang w:val="en-GB"/>
+              </w:rPr>
+              <w:t>Happy With</w:t>
+            </w:r>
+          </w:p>
+        </w:tc>
+        <w:tc>
+          <w:tcPr>
+            <w:tcW w:w="2269" w:type="dxa"/>
+          </w:tcPr>
+          <w:p>
+            <w:pPr>
+              <w:rPr>
+                <w:lang w:val="en-GB"/>
+              </w:rPr>
+            </w:pPr>
+            <w:proofErr w:type="spellStart"/>
+            <w:r>
+              <w:rPr>
+                <w:lang w:val="en-GB"/>
+              </w:rPr>
+              <w:t>ArrayList</w:t>
+            </w:r>
+            <w:proofErr w:type="spellEnd"/>
+            <w:r>
+              <w:rPr>
+                <w:lang w:val="en-GB"/>
+              </w:rPr>
+              <w:t>&lt;Swap Final&gt;</w:t>
+            </w:r>
+          </w:p>
+        </w:tc>
+        <w:tc>
+          <w:tcPr>
+            <w:tcW w:w="2551" w:type="dxa"/>
+          </w:tcPr>
+          <w:p>
+            <w:pPr>
+              <w:rPr>
+                <w:lang w:val="en-GB"/>
+              </w:rPr>
+            </w:pPr>
+            <w:r>
+              <w:rPr>
+                <w:lang w:val="en-GB"/>
+              </w:rPr>
+              <w:t>List&lt;Ontology Elements&gt;</w:t>
+            </w:r>
+          </w:p>
+        </w:tc>
+        <w:tc>
+          <w:tcPr>
+            <w:tcW w:w="1985" w:type="dxa"/>
+          </w:tcPr>
+          <w:p>
+            <w:pPr>
+              <w:rPr>
+                <w:lang w:val="en-GB"/>
+              </w:rPr>
+            </w:pPr>
+            <w:r>
+              <w:rPr>
+                <w:lang w:val="en-GB"/>
+              </w:rPr>
+              <w:t>Mandatory</w:t>
+            </w:r>
+          </w:p>
+        </w:tc>
+        <w:tc>
+          <w:tcPr>
+            <w:tcW w:w="1417" w:type="dxa"/>
+          </w:tcPr>
+          <w:p>
+            <w:pPr>
+              <w:rPr>
+                <w:lang w:val="en-GB"/>
+              </w:rPr>
+            </w:pPr>
+            <w:r>
+              <w:rPr>
+                <w:lang w:val="en-GB"/>
+              </w:rPr>
+              <w:t>Agent Action</w:t>
+            </w:r>
+          </w:p>
+        </w:tc>
+      </w:tr>
+      <w:tr>
+        <w:tc>
+          <w:tcPr>
+            <w:tcW w:w="1979" w:type="dxa"/>
+          </w:tcPr>
+          <w:p>
+            <w:pPr>
+              <w:rPr>
+                <w:lang w:val="en-GB"/>
+              </w:rPr>
+            </w:pPr>
+            <w:r>
+              <w:rPr>
+                <w:lang w:val="en-GB"/>
+              </w:rPr>
+              <w:t>Message Board</w:t>
+            </w:r>
+          </w:p>
+        </w:tc>
+        <w:tc>
+          <w:tcPr>
+            <w:tcW w:w="2269" w:type="dxa"/>
+          </w:tcPr>
+          <w:p>
+            <w:pPr>
+              <w:rPr>
+                <w:lang w:val="en-GB"/>
+              </w:rPr>
+            </w:pPr>
+            <w:proofErr w:type="spellStart"/>
+            <w:r>
+              <w:rPr>
+                <w:lang w:val="en-GB"/>
+              </w:rPr>
+              <w:t>ArrayList</w:t>
+            </w:r>
+            <w:proofErr w:type="spellEnd"/>
+            <w:r>
+              <w:rPr>
+                <w:lang w:val="en-GB"/>
+              </w:rPr>
+              <w:t>&lt;Swap Initial&gt;</w:t>
+            </w:r>
+          </w:p>
+        </w:tc>
+        <w:tc>
+          <w:tcPr>
+            <w:tcW w:w="2551" w:type="dxa"/>
+          </w:tcPr>
+          <w:p>
+            <w:pPr>
+              <w:rPr>
+                <w:lang w:val="en-GB"/>
+              </w:rPr>
+            </w:pPr>
+            <w:r>
+              <w:rPr>
+                <w:lang w:val="en-GB"/>
+              </w:rPr>
+              <w:t>List&lt;Ontology Elements&gt;</w:t>
+            </w:r>
+          </w:p>
+        </w:tc>
+        <w:tc>
+          <w:tcPr>
+            <w:tcW w:w="1985" w:type="dxa"/>
+          </w:tcPr>
+          <w:p>
+            <w:pPr>
+              <w:rPr>
+                <w:lang w:val="en-GB"/>
+              </w:rPr>
+            </w:pPr>
+          </w:p>
+        </w:tc>
+        <w:tc>
+          <w:tcPr>
+            <w:tcW w:w="1417" w:type="dxa"/>
+          </w:tcPr>
+          <w:p>
+            <w:pPr>
+              <w:rPr>
+                <w:lang w:val="en-GB"/>
+              </w:rPr>
+            </w:pPr>
+            <w:r>
+              <w:rPr>
+                <w:lang w:val="en-GB"/>
+              </w:rPr>
+              <w:t>Concept</w:t>
+            </w:r>
+          </w:p>
+        </w:tc>
+      </w:tr>
+      <w:tr>
+        <w:tc>
+          <w:tcPr>
+            <w:tcW w:w="1979" w:type="dxa"/>
+          </w:tcPr>
+          <w:p>
+            <w:pPr>
+              <w:rPr>
+                <w:lang w:val="en-GB"/>
+              </w:rPr>
+            </w:pPr>
+            <w:r>
+              <w:rPr>
+                <w:lang w:val="en-GB"/>
+              </w:rPr>
+              <w:t>Slots Available</w:t>
+            </w:r>
+          </w:p>
+        </w:tc>
+        <w:tc>
+          <w:tcPr>
+            <w:tcW w:w="2269" w:type="dxa"/>
+          </w:tcPr>
+          <w:p>
+            <w:pPr>
+              <w:rPr>
+                <w:lang w:val="en-GB"/>
+              </w:rPr>
+            </w:pPr>
+            <w:r>
+              <w:rPr>
+                <w:lang w:val="en-GB"/>
+              </w:rPr>
+              <w:t>Message Board</w:t>
+            </w:r>
+          </w:p>
+        </w:tc>
+        <w:tc>
+          <w:tcPr>
+            <w:tcW w:w="2551" w:type="dxa"/>
+          </w:tcPr>
+          <w:p>
+            <w:pPr>
+              <w:rPr>
+                <w:lang w:val="en-GB"/>
+              </w:rPr>
+            </w:pPr>
+            <w:r>
+              <w:rPr>
+                <w:lang w:val="en-GB"/>
+              </w:rPr>
+              <w:t>Ontology Element</w:t>
+            </w:r>
+          </w:p>
+        </w:tc>
+        <w:tc>
+          <w:tcPr>
+            <w:tcW w:w="1985" w:type="dxa"/>
+          </w:tcPr>
+          <w:p>
+            <w:pPr>
+              <w:rPr>
+                <w:lang w:val="en-GB"/>
+              </w:rPr>
+            </w:pPr>
+            <w:r>
+              <w:rPr>
+                <w:lang w:val="en-GB"/>
+              </w:rPr>
+              <w:t>Mandatory</w:t>
+            </w:r>
+          </w:p>
+        </w:tc>
+        <w:tc>
+          <w:tcPr>
+            <w:tcW w:w="1417" w:type="dxa"/>
+          </w:tcPr>
+          <w:p>
+            <w:pPr>
+              <w:rPr>
+                <w:lang w:val="en-GB"/>
+              </w:rPr>
+            </w:pPr>
+            <w:r>
+              <w:rPr>
+                <w:lang w:val="en-GB"/>
+              </w:rPr>
+              <w:t>Predicate</w:t>
+            </w:r>
+          </w:p>
+        </w:tc>
+      </w:tr>
+    </w:tbl>
+    <w:p>
+      <w:pPr>
+        <w:rPr>
+          <w:lang w:val="en-GB"/>
+        </w:rPr>
+      </w:pPr>
     </w:p>
     <w:sectPr>
       <w:pgSz w:w="12240" w:h="15840"/>

</xml_diff>